<commit_message>
add INVEST, modify SystemThinking and other
</commit_message>
<xml_diff>
--- a/LeanSoftwareDevelopment_KanbanMethod/[ZH][00]Other.docx
+++ b/LeanSoftwareDevelopment_KanbanMethod/[ZH][00]Other.docx
@@ -10,10 +10,16 @@
           <w:numId w:val="1"/>
         </w:numPr>
         <w:ind w:leftChars="0"/>
-      </w:pPr>
-      <w:r>
-        <w:rPr>
-          <w:rFonts w:hint="eastAsia"/>
+        <w:rPr>
+          <w:sz w:val="56"/>
+          <w:szCs w:val="56"/>
+        </w:rPr>
+      </w:pPr>
+      <w:r>
+        <w:rPr>
+          <w:rFonts w:hint="eastAsia"/>
+          <w:sz w:val="56"/>
+          <w:szCs w:val="56"/>
         </w:rPr>
         <w:t>「這個工作要做多久？」「給我一點時間，讓我進一步了解一下！」</w:t>
       </w:r>
@@ -26,19 +32,41 @@
           <w:numId w:val="1"/>
         </w:numPr>
         <w:ind w:leftChars="0"/>
-      </w:pPr>
-      <w:r>
-        <w:rPr>
-          <w:rFonts w:hint="eastAsia"/>
-        </w:rPr>
-        <w:t>效能並不能為你換來滿足感，人生也不見得會因產能的增加而變得更美好。</w:t>
-      </w:r>
-      <w:r>
+        <w:rPr>
+          <w:sz w:val="56"/>
+          <w:szCs w:val="56"/>
+        </w:rPr>
+      </w:pPr>
+      <w:r>
+        <w:rPr>
+          <w:rFonts w:hint="eastAsia"/>
+          <w:sz w:val="56"/>
+          <w:szCs w:val="56"/>
+        </w:rPr>
+        <w:t>效能並不能為你換來</w:t>
+      </w:r>
+      <w:bookmarkStart w:id="0" w:name="_GoBack"/>
+      <w:bookmarkEnd w:id="0"/>
+      <w:r>
+        <w:rPr>
+          <w:rFonts w:hint="eastAsia"/>
+          <w:sz w:val="56"/>
+          <w:szCs w:val="56"/>
+        </w:rPr>
+        <w:t>滿足感，人生也不見得會因產能的增加而變得更美好。</w:t>
+      </w:r>
+      <w:r>
+        <w:rPr>
+          <w:sz w:val="56"/>
+          <w:szCs w:val="56"/>
+        </w:rPr>
         <w:br/>
       </w:r>
       <w:r>
         <w:rPr>
           <w:rFonts w:hint="eastAsia"/>
+          <w:sz w:val="56"/>
+          <w:szCs w:val="56"/>
         </w:rPr>
         <w:t>甚麼才是你生活中</w:t>
       </w:r>
@@ -46,27 +74,39 @@
         <w:rPr>
           <w:rFonts w:hint="eastAsia"/>
           <w:b/>
+          <w:sz w:val="56"/>
+          <w:szCs w:val="56"/>
         </w:rPr>
         <w:t>最重要的事</w:t>
       </w:r>
       <w:r>
+        <w:rPr>
+          <w:sz w:val="56"/>
+          <w:szCs w:val="56"/>
+        </w:rPr>
         <w:br/>
       </w:r>
       <w:r>
         <w:rPr>
           <w:rFonts w:hint="eastAsia"/>
+          <w:sz w:val="56"/>
+          <w:szCs w:val="56"/>
         </w:rPr>
         <w:t>做你最想做的事</w:t>
       </w:r>
       <w:r>
         <w:rPr>
           <w:rFonts w:hint="eastAsia"/>
+          <w:sz w:val="56"/>
+          <w:szCs w:val="56"/>
         </w:rPr>
         <w:t xml:space="preserve"> vs. </w:t>
       </w:r>
       <w:r>
         <w:rPr>
           <w:rFonts w:hint="eastAsia"/>
+          <w:sz w:val="56"/>
+          <w:szCs w:val="56"/>
         </w:rPr>
         <w:t>做必須要做的事</w:t>
       </w:r>
@@ -79,10 +119,16 @@
           <w:numId w:val="1"/>
         </w:numPr>
         <w:ind w:leftChars="0"/>
-      </w:pPr>
-      <w:r>
-        <w:rPr>
-          <w:rFonts w:hint="eastAsia"/>
+        <w:rPr>
+          <w:sz w:val="56"/>
+          <w:szCs w:val="56"/>
+        </w:rPr>
+      </w:pPr>
+      <w:r>
+        <w:rPr>
+          <w:rFonts w:hint="eastAsia"/>
+          <w:sz w:val="56"/>
+          <w:szCs w:val="56"/>
         </w:rPr>
         <w:t>專案來不及時，應該</w:t>
       </w:r>
@@ -90,12 +136,16 @@
         <w:rPr>
           <w:rFonts w:hint="eastAsia"/>
           <w:b/>
+          <w:sz w:val="56"/>
+          <w:szCs w:val="56"/>
         </w:rPr>
         <w:t>先找出專案來不及的變異性在哪裡</w:t>
       </w:r>
       <w:r>
         <w:rPr>
           <w:rFonts w:hint="eastAsia"/>
+          <w:sz w:val="56"/>
+          <w:szCs w:val="56"/>
         </w:rPr>
         <w:t>，而不是急著增加人手。</w:t>
       </w:r>
@@ -108,10 +158,16 @@
           <w:numId w:val="1"/>
         </w:numPr>
         <w:ind w:leftChars="0"/>
-      </w:pPr>
-      <w:r>
-        <w:rPr>
-          <w:rFonts w:hint="eastAsia"/>
+        <w:rPr>
+          <w:sz w:val="56"/>
+          <w:szCs w:val="56"/>
+        </w:rPr>
+      </w:pPr>
+      <w:r>
+        <w:rPr>
+          <w:rFonts w:hint="eastAsia"/>
+          <w:sz w:val="56"/>
+          <w:szCs w:val="56"/>
         </w:rPr>
         <w:t>減少「半成品」的數量</w:t>
       </w:r>
@@ -124,23 +180,34 @@
           <w:numId w:val="1"/>
         </w:numPr>
         <w:ind w:leftChars="0"/>
-      </w:pPr>
-      <w:r>
-        <w:rPr>
-          <w:rFonts w:hint="eastAsia"/>
-        </w:rPr>
+        <w:rPr>
+          <w:sz w:val="56"/>
+          <w:szCs w:val="56"/>
+        </w:rPr>
+      </w:pPr>
+      <w:r>
+        <w:rPr>
+          <w:rFonts w:hint="eastAsia"/>
+          <w:sz w:val="56"/>
+          <w:szCs w:val="56"/>
+        </w:rPr>
+        <w:lastRenderedPageBreak/>
         <w:t>沒有銀子彈，我們能做的只是</w:t>
       </w:r>
       <w:r>
         <w:rPr>
           <w:rFonts w:hint="eastAsia"/>
           <w:b/>
+          <w:sz w:val="56"/>
+          <w:szCs w:val="56"/>
         </w:rPr>
         <w:t>持續改善</w:t>
       </w:r>
       <w:r>
         <w:rPr>
           <w:rFonts w:hint="eastAsia"/>
+          <w:sz w:val="56"/>
+          <w:szCs w:val="56"/>
         </w:rPr>
         <w:t>。</w:t>
       </w:r>
@@ -153,9 +220,55 @@
           <w:numId w:val="1"/>
         </w:numPr>
         <w:ind w:leftChars="0"/>
-      </w:pPr>
-      <w:bookmarkStart w:id="0" w:name="_GoBack"/>
-      <w:bookmarkEnd w:id="0"/>
+        <w:rPr>
+          <w:rFonts w:ascii="Consolas" w:eastAsia="微軟正黑體" w:hAnsi="Consolas"/>
+          <w:sz w:val="56"/>
+          <w:szCs w:val="56"/>
+        </w:rPr>
+      </w:pPr>
+      <w:r>
+        <w:rPr>
+          <w:rFonts w:ascii="Consolas" w:eastAsia="微軟正黑體" w:hAnsi="Consolas"/>
+          <w:sz w:val="56"/>
+          <w:szCs w:val="56"/>
+        </w:rPr>
+        <w:t>利用「五個為什麼」來阻止發生</w:t>
+      </w:r>
+      <w:r>
+        <w:rPr>
+          <w:rFonts w:ascii="Consolas" w:eastAsia="微軟正黑體" w:hAnsi="Consolas"/>
+          <w:b/>
+          <w:sz w:val="56"/>
+          <w:szCs w:val="56"/>
+        </w:rPr>
+        <w:t>捨本逐末</w:t>
+      </w:r>
+      <w:r>
+        <w:rPr>
+          <w:rFonts w:ascii="Consolas" w:eastAsia="微軟正黑體" w:hAnsi="Consolas"/>
+          <w:sz w:val="56"/>
+          <w:szCs w:val="56"/>
+        </w:rPr>
+        <w:t>(Shifting the Burden)</w:t>
+      </w:r>
+      <w:r>
+        <w:rPr>
+          <w:rFonts w:ascii="Consolas" w:eastAsia="微軟正黑體" w:hAnsi="Consolas"/>
+          <w:sz w:val="56"/>
+          <w:szCs w:val="56"/>
+        </w:rPr>
+        <w:t>的現象，找尋真正的根本原因。</w:t>
+      </w:r>
+    </w:p>
+    <w:p>
+      <w:pPr>
+        <w:pStyle w:val="a3"/>
+        <w:numPr>
+          <w:ilvl w:val="0"/>
+          <w:numId w:val="1"/>
+        </w:numPr>
+        <w:ind w:leftChars="0"/>
+      </w:pPr>
     </w:p>
     <w:sectPr>
       <w:pgSz w:w="16838" w:h="11906" w:orient="landscape"/>

</xml_diff>